<commit_message>
* EZ-406 and EZ-695 and EZ-691
</commit_message>
<xml_diff>
--- a/Items/Templates/Application incomplete - More information needed AML and Bank.docx
+++ b/Items/Templates/Application incomplete - More information needed AML and Bank.docx
@@ -1,6 +1,6 @@
 
 <file path=word/document.xml><?xml version="1.0" encoding="utf-8"?>
-<w:document xmlns:ve="http://schemas.openxmlformats.org/markup-compatibility/2006" xmlns:o="urn:schemas-microsoft-com:office:office" xmlns:r="http://schemas.openxmlformats.org/officeDocument/2006/relationships" xmlns:m="http://schemas.openxmlformats.org/officeDocument/2006/math" xmlns:v="urn:schemas-microsoft-com:vml" xmlns:wp="http://schemas.openxmlformats.org/drawingml/2006/wordprocessingDrawing" xmlns:w10="urn:schemas-microsoft-com:office:word" xmlns:w="http://schemas.openxmlformats.org/wordprocessingml/2006/main" xmlns:wne="http://schemas.microsoft.com/office/word/2006/wordml">
+<w:document xmlns:wpc="http://schemas.microsoft.com/office/word/2010/wordprocessingCanvas" xmlns:mc="http://schemas.openxmlformats.org/markup-compatibility/2006" xmlns:o="urn:schemas-microsoft-com:office:office" xmlns:r="http://schemas.openxmlformats.org/officeDocument/2006/relationships" xmlns:m="http://schemas.openxmlformats.org/officeDocument/2006/math" xmlns:v="urn:schemas-microsoft-com:vml" xmlns:wp14="http://schemas.microsoft.com/office/word/2010/wordprocessingDrawing" xmlns:wp="http://schemas.openxmlformats.org/drawingml/2006/wordprocessingDrawing" xmlns:w10="urn:schemas-microsoft-com:office:word" xmlns:w="http://schemas.openxmlformats.org/wordprocessingml/2006/main" xmlns:w14="http://schemas.microsoft.com/office/word/2010/wordml" xmlns:wpg="http://schemas.microsoft.com/office/word/2010/wordprocessingGroup" xmlns:wpi="http://schemas.microsoft.com/office/word/2010/wordprocessingInk" xmlns:wne="http://schemas.microsoft.com/office/word/2006/wordml" xmlns:wps="http://schemas.microsoft.com/office/word/2010/wordprocessingShape" mc:Ignorable="w14 wp14">
   <w:body>
     <w:tbl>
       <w:tblPr>
@@ -10,10 +10,10 @@
           <w:left w:w="0" w:type="dxa"/>
           <w:right w:w="0" w:type="dxa"/>
         </w:tblCellMar>
-        <w:tblLook w:val="00A0"/>
+        <w:tblLook w:val="00A0" w:firstRow="1" w:lastRow="0" w:firstColumn="1" w:lastColumn="0" w:noHBand="0" w:noVBand="0"/>
       </w:tblPr>
       <w:tblGrid>
-        <w:gridCol w:w="9000"/>
+        <w:gridCol w:w="15624"/>
       </w:tblGrid>
       <w:tr>
         <w:trPr>
@@ -77,19 +77,32 @@
               <w:t>Retailers</w:t>
             </w:r>
           </w:p>
+          <w:p>
+            <w:pPr>
+              <w:spacing w:before="100" w:beforeAutospacing="1" w:after="100" w:afterAutospacing="1"/>
+              <w:rPr>
+                <w:rFonts w:ascii="Arial" w:hAnsi="Arial" w:cs="Arial"/>
+                <w:b/>
+                <w:bCs/>
+                <w:color w:val="262626"/>
+                <w:sz w:val="4"/>
+                <w:szCs w:val="4"/>
+              </w:rPr>
+            </w:pPr>
+          </w:p>
           <w:tbl>
             <w:tblPr>
-              <w:tblW w:w="9000" w:type="dxa"/>
+              <w:tblW w:w="14647" w:type="dxa"/>
               <w:tblCellSpacing w:w="0" w:type="dxa"/>
               <w:tblCellMar>
                 <w:left w:w="0" w:type="dxa"/>
                 <w:right w:w="0" w:type="dxa"/>
               </w:tblCellMar>
-              <w:tblLook w:val="00A0"/>
+              <w:tblLook w:val="00A0" w:firstRow="1" w:lastRow="0" w:firstColumn="1" w:lastColumn="0" w:noHBand="0" w:noVBand="0"/>
             </w:tblPr>
             <w:tblGrid>
-              <w:gridCol w:w="90"/>
-              <w:gridCol w:w="8580"/>
+              <w:gridCol w:w="20"/>
+              <w:gridCol w:w="14297"/>
               <w:gridCol w:w="330"/>
             </w:tblGrid>
             <w:tr>
@@ -98,18 +111,14 @@
               </w:trPr>
               <w:tc>
                 <w:tcPr>
-                  <w:tcW w:w="90" w:type="dxa"/>
+                  <w:tcW w:w="20" w:type="dxa"/>
                   <w:vAlign w:val="center"/>
                 </w:tcPr>
-                <w:p>
-                  <w:r>
-                    <w:t> </w:t>
-                  </w:r>
-                </w:p>
+                <w:p/>
               </w:tc>
               <w:tc>
                 <w:tcPr>
-                  <w:tcW w:w="8580" w:type="dxa"/>
+                  <w:tcW w:w="14297" w:type="dxa"/>
                   <w:vAlign w:val="center"/>
                 </w:tcPr>
                 <w:p>
@@ -131,17 +140,6 @@
                     </w:rPr>
                     <w:t>We require a proof of bank account ownership and proof of ID to make you a loan offer</w:t>
                   </w:r>
-                </w:p>
-                <w:p>
-                  <w:pPr>
-                    <w:spacing w:after="150"/>
-                    <w:rPr>
-                      <w:rFonts w:ascii="Tahoma" w:hAnsi="Tahoma" w:cs="Tahoma"/>
-                      <w:color w:val="1F497D"/>
-                      <w:sz w:val="28"/>
-                      <w:szCs w:val="28"/>
-                    </w:rPr>
-                  </w:pPr>
                 </w:p>
               </w:tc>
               <w:tc>
@@ -163,7 +161,7 @@
               </w:trPr>
               <w:tc>
                 <w:tcPr>
-                  <w:tcW w:w="0" w:type="auto"/>
+                  <w:tcW w:w="14647" w:type="dxa"/>
                   <w:gridSpan w:val="3"/>
                   <w:vAlign w:val="center"/>
                 </w:tcPr>
@@ -218,17 +216,17 @@
           </w:tcPr>
           <w:tbl>
             <w:tblPr>
-              <w:tblW w:w="9000" w:type="dxa"/>
+              <w:tblW w:w="15624" w:type="dxa"/>
               <w:tblCellSpacing w:w="0" w:type="dxa"/>
               <w:tblCellMar>
                 <w:left w:w="0" w:type="dxa"/>
                 <w:right w:w="0" w:type="dxa"/>
               </w:tblCellMar>
-              <w:tblLook w:val="00A0"/>
+              <w:tblLook w:val="00A0" w:firstRow="1" w:lastRow="0" w:firstColumn="1" w:lastColumn="0" w:noHBand="0" w:noVBand="0"/>
             </w:tblPr>
             <w:tblGrid>
               <w:gridCol w:w="90"/>
-              <w:gridCol w:w="8595"/>
+              <w:gridCol w:w="15219"/>
               <w:gridCol w:w="315"/>
             </w:tblGrid>
             <w:tr>
@@ -266,7 +264,7 @@
               </w:tc>
               <w:tc>
                 <w:tcPr>
-                  <w:tcW w:w="8595" w:type="dxa"/>
+                  <w:tcW w:w="15219" w:type="dxa"/>
                   <w:tcMar>
                     <w:top w:w="0" w:type="dxa"/>
                     <w:left w:w="0" w:type="dxa"/>
@@ -285,18 +283,35 @@
                       <w:szCs w:val="20"/>
                     </w:rPr>
                   </w:pPr>
-                  <w:fldSimple w:instr=" MERGEFIELD  &lt;&lt;FirstName&gt;&gt;  \* MERGEFORMAT ">
-                    <w:r>
-                      <w:rPr>
-                        <w:rFonts w:ascii="Tahoma" w:hAnsi="Tahoma" w:cs="Tahoma"/>
-                        <w:noProof/>
-                        <w:color w:val="262626"/>
-                        <w:sz w:val="20"/>
-                        <w:szCs w:val="20"/>
-                      </w:rPr>
-                      <w:t>«&lt;&lt;FirstName&gt;&gt;»</w:t>
-                    </w:r>
-                  </w:fldSimple>
+                  <w:r>
+                    <w:fldChar w:fldCharType="begin"/>
+                  </w:r>
+                  <w:r>
+                    <w:instrText xml:space="preserve"> MERGEFIELD  &lt;&lt;FirstName&gt;&gt;  \* MERGEFORMAT </w:instrText>
+                  </w:r>
+                  <w:r>
+                    <w:fldChar w:fldCharType="separate"/>
+                  </w:r>
+                  <w:r>
+                    <w:rPr>
+                      <w:rFonts w:ascii="Tahoma" w:hAnsi="Tahoma" w:cs="Tahoma"/>
+                      <w:noProof/>
+                      <w:color w:val="262626"/>
+                      <w:sz w:val="20"/>
+                      <w:szCs w:val="20"/>
+                    </w:rPr>
+                    <w:t>«&lt;&lt;FirstName&gt;&gt;»</w:t>
+                  </w:r>
+                  <w:r>
+                    <w:rPr>
+                      <w:rFonts w:ascii="Tahoma" w:hAnsi="Tahoma" w:cs="Tahoma"/>
+                      <w:noProof/>
+                      <w:color w:val="262626"/>
+                      <w:sz w:val="20"/>
+                      <w:szCs w:val="20"/>
+                    </w:rPr>
+                    <w:fldChar w:fldCharType="end"/>
+                  </w:r>
                   <w:r>
                     <w:rPr>
                       <w:rFonts w:ascii="Tahoma" w:hAnsi="Tahoma" w:cs="Tahoma"/>
@@ -360,8 +375,6 @@
                     </w:rPr>
                     <w:t xml:space="preserve"> additional proof of your ID: </w:t>
                   </w:r>
-                  <w:bookmarkStart w:id="0" w:name="_GoBack"/>
-                  <w:bookmarkEnd w:id="0"/>
                   <w:r>
                     <w:rPr>
                       <w:rFonts w:ascii="Tahoma" w:hAnsi="Tahoma" w:cs="Tahoma"/>
@@ -411,7 +424,17 @@
                       <w:sz w:val="20"/>
                       <w:szCs w:val="20"/>
                     </w:rPr>
-                    <w:t xml:space="preserve">2.  ONE page from a recent </w:t>
+                    <w:t>2.  ONE page from a</w:t>
+                  </w:r>
+                  <w:bookmarkStart w:id="0" w:name="_GoBack"/>
+                  <w:bookmarkEnd w:id="0"/>
+                  <w:r>
+                    <w:rPr>
+                      <w:rFonts w:ascii="Tahoma" w:hAnsi="Tahoma" w:cs="Tahoma"/>
+                      <w:sz w:val="20"/>
+                      <w:szCs w:val="20"/>
+                    </w:rPr>
+                    <w:t xml:space="preserve"> recent </w:t>
                   </w:r>
                   <w:r>
                     <w:rPr>
@@ -525,7 +548,7 @@
                     </w:rPr>
                     <w:t xml:space="preserve">  Please email to </w:t>
                   </w:r>
-                  <w:hyperlink r:id="rId5" w:history="1">
+                  <w:hyperlink r:id="rId6" w:history="1">
                     <w:r>
                       <w:rPr>
                         <w:rStyle w:val="Hyperlink"/>
@@ -645,7 +668,31 @@
                       <w:szCs w:val="20"/>
                     </w:rPr>
                     <w:br/>
-                    <w:t>PLEASE DO NOT REPLY TO THIS E-MAIL.</w:t>
+                    <w:t xml:space="preserve">PLEASE </w:t>
+                  </w:r>
+                  <w:proofErr w:type="gramStart"/>
+                  <w:r>
+                    <w:rPr>
+                      <w:rFonts w:ascii="Tahoma" w:hAnsi="Tahoma" w:cs="Tahoma"/>
+                      <w:b/>
+                      <w:bCs/>
+                      <w:color w:val="808080"/>
+                      <w:sz w:val="20"/>
+                      <w:szCs w:val="20"/>
+                    </w:rPr>
+                    <w:t>DO</w:t>
+                  </w:r>
+                  <w:proofErr w:type="gramEnd"/>
+                  <w:r>
+                    <w:rPr>
+                      <w:rFonts w:ascii="Tahoma" w:hAnsi="Tahoma" w:cs="Tahoma"/>
+                      <w:b/>
+                      <w:bCs/>
+                      <w:color w:val="808080"/>
+                      <w:sz w:val="20"/>
+                      <w:szCs w:val="20"/>
+                    </w:rPr>
+                    <w:t xml:space="preserve"> NOT REPLY TO THIS E-MAIL.</w:t>
                   </w:r>
                 </w:p>
               </w:tc>
@@ -694,7 +741,7 @@
               </w:tc>
               <w:tc>
                 <w:tcPr>
-                  <w:tcW w:w="8595" w:type="dxa"/>
+                  <w:tcW w:w="15219" w:type="dxa"/>
                   <w:vAlign w:val="center"/>
                 </w:tcPr>
                 <w:p>
@@ -911,7 +958,7 @@
               </w:trPr>
               <w:tc>
                 <w:tcPr>
-                  <w:tcW w:w="0" w:type="auto"/>
+                  <w:tcW w:w="15624" w:type="dxa"/>
                   <w:gridSpan w:val="3"/>
                   <w:vAlign w:val="center"/>
                 </w:tcPr>
@@ -939,8 +986,8 @@
     </w:tbl>
     <w:p/>
     <w:sectPr>
-      <w:pgSz w:w="11906" w:h="16838"/>
-      <w:pgMar w:top="1134" w:right="850" w:bottom="1134" w:left="1701" w:header="720" w:footer="720" w:gutter="0"/>
+      <w:pgSz w:w="16838" w:h="11906" w:orient="landscape"/>
+      <w:pgMar w:top="567" w:right="567" w:bottom="567" w:left="567" w:header="720" w:footer="720" w:gutter="0"/>
       <w:cols w:space="720"/>
       <w:docGrid w:linePitch="360"/>
     </w:sectPr>
@@ -949,7 +996,7 @@
 </file>
 
 <file path=word/numbering.xml><?xml version="1.0" encoding="utf-8"?>
-<w:numbering xmlns:ve="http://schemas.openxmlformats.org/markup-compatibility/2006" xmlns:o="urn:schemas-microsoft-com:office:office" xmlns:r="http://schemas.openxmlformats.org/officeDocument/2006/relationships" xmlns:m="http://schemas.openxmlformats.org/officeDocument/2006/math" xmlns:v="urn:schemas-microsoft-com:vml" xmlns:wp="http://schemas.openxmlformats.org/drawingml/2006/wordprocessingDrawing" xmlns:w10="urn:schemas-microsoft-com:office:word" xmlns:w="http://schemas.openxmlformats.org/wordprocessingml/2006/main" xmlns:wne="http://schemas.microsoft.com/office/word/2006/wordml">
+<w:numbering xmlns:wpc="http://schemas.microsoft.com/office/word/2010/wordprocessingCanvas" xmlns:mc="http://schemas.openxmlformats.org/markup-compatibility/2006" xmlns:o="urn:schemas-microsoft-com:office:office" xmlns:r="http://schemas.openxmlformats.org/officeDocument/2006/relationships" xmlns:m="http://schemas.openxmlformats.org/officeDocument/2006/math" xmlns:v="urn:schemas-microsoft-com:vml" xmlns:wp14="http://schemas.microsoft.com/office/word/2010/wordprocessingDrawing" xmlns:wp="http://schemas.openxmlformats.org/drawingml/2006/wordprocessingDrawing" xmlns:w10="urn:schemas-microsoft-com:office:word" xmlns:w="http://schemas.openxmlformats.org/wordprocessingml/2006/main" xmlns:w14="http://schemas.microsoft.com/office/word/2010/wordml" xmlns:wpg="http://schemas.microsoft.com/office/word/2010/wordprocessingGroup" xmlns:wpi="http://schemas.microsoft.com/office/word/2010/wordprocessingInk" xmlns:wne="http://schemas.microsoft.com/office/word/2006/wordml" xmlns:wps="http://schemas.microsoft.com/office/word/2010/wordprocessingShape" mc:Ignorable="w14 wp14">
   <w:abstractNum w:abstractNumId="0">
     <w:nsid w:val="FFFFFF7C"/>
     <w:multiLevelType w:val="singleLevel"/>
@@ -1446,13 +1493,11 @@
 </file>
 
 <file path=word/styles.xml><?xml version="1.0" encoding="utf-8"?>
-<w:styles xmlns:r="http://schemas.openxmlformats.org/officeDocument/2006/relationships" xmlns:w="http://schemas.openxmlformats.org/wordprocessingml/2006/main">
+<w:styles xmlns:mc="http://schemas.openxmlformats.org/markup-compatibility/2006" xmlns:r="http://schemas.openxmlformats.org/officeDocument/2006/relationships" xmlns:w="http://schemas.openxmlformats.org/wordprocessingml/2006/main" xmlns:w14="http://schemas.microsoft.com/office/word/2010/wordml" mc:Ignorable="w14">
   <w:docDefaults>
     <w:rPrDefault>
       <w:rPr>
         <w:rFonts w:ascii="Calibri" w:eastAsia="Calibri" w:hAnsi="Calibri" w:cs="Arial"/>
-        <w:sz w:val="22"/>
-        <w:szCs w:val="22"/>
         <w:lang w:val="en-US" w:eastAsia="en-US" w:bidi="ar-SA"/>
       </w:rPr>
     </w:rPrDefault>
@@ -1609,15 +1654,15 @@
   </w:style>
   <w:style w:type="character" w:default="1" w:styleId="DefaultParagraphFont">
     <w:name w:val="Default Paragraph Font"/>
-    <w:uiPriority w:val="99"/>
+    <w:uiPriority w:val="1"/>
     <w:semiHidden/>
+    <w:unhideWhenUsed/>
   </w:style>
   <w:style w:type="table" w:default="1" w:styleId="TableNormal">
     <w:name w:val="Normal Table"/>
     <w:uiPriority w:val="99"/>
     <w:semiHidden/>
     <w:unhideWhenUsed/>
-    <w:qFormat/>
     <w:tblPr>
       <w:tblInd w:w="0" w:type="dxa"/>
       <w:tblCellMar>
@@ -1636,7 +1681,6 @@
   </w:style>
   <w:style w:type="character" w:styleId="Hyperlink">
     <w:name w:val="Hyperlink"/>
-    <w:basedOn w:val="DefaultParagraphFont"/>
     <w:uiPriority w:val="99"/>
     <w:rsid w:val="003B714F"/>
     <w:rPr>
@@ -1656,7 +1700,6 @@
   </w:style>
   <w:style w:type="character" w:styleId="FollowedHyperlink">
     <w:name w:val="FollowedHyperlink"/>
-    <w:basedOn w:val="DefaultParagraphFont"/>
     <w:uiPriority w:val="99"/>
     <w:semiHidden/>
     <w:rsid w:val="003B714F"/>
@@ -1681,7 +1724,6 @@
   </w:style>
   <w:style w:type="character" w:customStyle="1" w:styleId="BalloonTextChar">
     <w:name w:val="Balloon Text Char"/>
-    <w:basedOn w:val="DefaultParagraphFont"/>
     <w:link w:val="BalloonText"/>
     <w:uiPriority w:val="99"/>
     <w:semiHidden/>
@@ -1702,6 +1744,196 @@
       <w:ind w:left="720"/>
       <w:contextualSpacing/>
     </w:pPr>
+  </w:style>
+</w:styles>
+</file>
+
+<file path=word/stylesWithEffects.xml><?xml version="1.0" encoding="utf-8"?>
+<w:styles xmlns:wpc="http://schemas.microsoft.com/office/word/2010/wordprocessingCanvas" xmlns:mc="http://schemas.openxmlformats.org/markup-compatibility/2006" xmlns:o="urn:schemas-microsoft-com:office:office" xmlns:r="http://schemas.openxmlformats.org/officeDocument/2006/relationships" xmlns:m="http://schemas.openxmlformats.org/officeDocument/2006/math" xmlns:v="urn:schemas-microsoft-com:vml" xmlns:wp14="http://schemas.microsoft.com/office/word/2010/wordprocessingDrawing" xmlns:wp="http://schemas.openxmlformats.org/drawingml/2006/wordprocessingDrawing" xmlns:w10="urn:schemas-microsoft-com:office:word" xmlns:w="http://schemas.openxmlformats.org/wordprocessingml/2006/main" xmlns:w14="http://schemas.microsoft.com/office/word/2010/wordml" xmlns:wpg="http://schemas.microsoft.com/office/word/2010/wordprocessingGroup" xmlns:wpi="http://schemas.microsoft.com/office/word/2010/wordprocessingInk" xmlns:wne="http://schemas.microsoft.com/office/word/2006/wordml" xmlns:wps="http://schemas.microsoft.com/office/word/2010/wordprocessingShape" mc:Ignorable="w14 wp14">
+  <w:docDefaults>
+    <w:rPrDefault>
+      <w:rPr>
+        <w:rFonts w:asciiTheme="minorHAnsi" w:eastAsiaTheme="minorEastAsia" w:hAnsiTheme="minorHAnsi" w:cstheme="minorBidi"/>
+        <w:sz w:val="22"/>
+        <w:szCs w:val="22"/>
+        <w:lang w:val="en-US" w:eastAsia="en-US" w:bidi="ar-SA"/>
+      </w:rPr>
+    </w:rPrDefault>
+    <w:pPrDefault>
+      <w:pPr>
+        <w:spacing w:after="200" w:line="276" w:lineRule="auto"/>
+      </w:pPr>
+    </w:pPrDefault>
+  </w:docDefaults>
+  <w:latentStyles w:defLockedState="0" w:defUIPriority="99" w:defSemiHidden="1" w:defUnhideWhenUsed="1" w:defQFormat="0" w:count="267">
+    <w:lsdException w:name="Normal" w:semiHidden="0" w:uiPriority="0" w:unhideWhenUsed="0" w:qFormat="1"/>
+    <w:lsdException w:name="heading 1" w:semiHidden="0" w:uiPriority="9" w:unhideWhenUsed="0" w:qFormat="1"/>
+    <w:lsdException w:name="heading 2" w:uiPriority="9" w:qFormat="1"/>
+    <w:lsdException w:name="heading 3" w:uiPriority="9" w:qFormat="1"/>
+    <w:lsdException w:name="heading 4" w:uiPriority="9" w:qFormat="1"/>
+    <w:lsdException w:name="heading 5" w:uiPriority="9" w:qFormat="1"/>
+    <w:lsdException w:name="heading 6" w:uiPriority="9" w:qFormat="1"/>
+    <w:lsdException w:name="heading 7" w:uiPriority="9" w:qFormat="1"/>
+    <w:lsdException w:name="heading 8" w:uiPriority="9" w:qFormat="1"/>
+    <w:lsdException w:name="heading 9" w:uiPriority="9" w:qFormat="1"/>
+    <w:lsdException w:name="toc 1" w:uiPriority="39"/>
+    <w:lsdException w:name="toc 2" w:uiPriority="39"/>
+    <w:lsdException w:name="toc 3" w:uiPriority="39"/>
+    <w:lsdException w:name="toc 4" w:uiPriority="39"/>
+    <w:lsdException w:name="toc 5" w:uiPriority="39"/>
+    <w:lsdException w:name="toc 6" w:uiPriority="39"/>
+    <w:lsdException w:name="toc 7" w:uiPriority="39"/>
+    <w:lsdException w:name="toc 8" w:uiPriority="39"/>
+    <w:lsdException w:name="toc 9" w:uiPriority="39"/>
+    <w:lsdException w:name="caption" w:uiPriority="35" w:qFormat="1"/>
+    <w:lsdException w:name="Title" w:semiHidden="0" w:uiPriority="10" w:unhideWhenUsed="0" w:qFormat="1"/>
+    <w:lsdException w:name="Default Paragraph Font" w:uiPriority="1"/>
+    <w:lsdException w:name="Subtitle" w:semiHidden="0" w:uiPriority="11" w:unhideWhenUsed="0" w:qFormat="1"/>
+    <w:lsdException w:name="Strong" w:semiHidden="0" w:uiPriority="22" w:unhideWhenUsed="0" w:qFormat="1"/>
+    <w:lsdException w:name="Emphasis" w:semiHidden="0" w:uiPriority="20" w:unhideWhenUsed="0" w:qFormat="1"/>
+    <w:lsdException w:name="Table Grid" w:semiHidden="0" w:uiPriority="59" w:unhideWhenUsed="0"/>
+    <w:lsdException w:name="Placeholder Text" w:unhideWhenUsed="0"/>
+    <w:lsdException w:name="No Spacing" w:semiHidden="0" w:uiPriority="1" w:unhideWhenUsed="0" w:qFormat="1"/>
+    <w:lsdException w:name="Light Shading" w:semiHidden="0" w:uiPriority="60" w:unhideWhenUsed="0"/>
+    <w:lsdException w:name="Light List" w:semiHidden="0" w:uiPriority="61" w:unhideWhenUsed="0"/>
+    <w:lsdException w:name="Light Grid" w:semiHidden="0" w:uiPriority="62" w:unhideWhenUsed="0"/>
+    <w:lsdException w:name="Medium Shading 1" w:semiHidden="0" w:uiPriority="63" w:unhideWhenUsed="0"/>
+    <w:lsdException w:name="Medium Shading 2" w:semiHidden="0" w:uiPriority="64" w:unhideWhenUsed="0"/>
+    <w:lsdException w:name="Medium List 1" w:semiHidden="0" w:uiPriority="65" w:unhideWhenUsed="0"/>
+    <w:lsdException w:name="Medium List 2" w:semiHidden="0" w:uiPriority="66" w:unhideWhenUsed="0"/>
+    <w:lsdException w:name="Medium Grid 1" w:semiHidden="0" w:uiPriority="67" w:unhideWhenUsed="0"/>
+    <w:lsdException w:name="Medium Grid 2" w:semiHidden="0" w:uiPriority="68" w:unhideWhenUsed="0"/>
+    <w:lsdException w:name="Medium Grid 3" w:semiHidden="0" w:uiPriority="69" w:unhideWhenUsed="0"/>
+    <w:lsdException w:name="Dark List" w:semiHidden="0" w:uiPriority="70" w:unhideWhenUsed="0"/>
+    <w:lsdException w:name="Colorful Shading" w:semiHidden="0" w:uiPriority="71" w:unhideWhenUsed="0"/>
+    <w:lsdException w:name="Colorful List" w:semiHidden="0" w:uiPriority="72" w:unhideWhenUsed="0"/>
+    <w:lsdException w:name="Colorful Grid" w:semiHidden="0" w:uiPriority="73" w:unhideWhenUsed="0"/>
+    <w:lsdException w:name="Light Shading Accent 1" w:semiHidden="0" w:uiPriority="60" w:unhideWhenUsed="0"/>
+    <w:lsdException w:name="Light List Accent 1" w:semiHidden="0" w:uiPriority="61" w:unhideWhenUsed="0"/>
+    <w:lsdException w:name="Light Grid Accent 1" w:semiHidden="0" w:uiPriority="62" w:unhideWhenUsed="0"/>
+    <w:lsdException w:name="Medium Shading 1 Accent 1" w:semiHidden="0" w:uiPriority="63" w:unhideWhenUsed="0"/>
+    <w:lsdException w:name="Medium Shading 2 Accent 1" w:semiHidden="0" w:uiPriority="64" w:unhideWhenUsed="0"/>
+    <w:lsdException w:name="Medium List 1 Accent 1" w:semiHidden="0" w:uiPriority="65" w:unhideWhenUsed="0"/>
+    <w:lsdException w:name="Revision" w:unhideWhenUsed="0"/>
+    <w:lsdException w:name="List Paragraph" w:semiHidden="0" w:uiPriority="34" w:unhideWhenUsed="0" w:qFormat="1"/>
+    <w:lsdException w:name="Quote" w:semiHidden="0" w:uiPriority="29" w:unhideWhenUsed="0" w:qFormat="1"/>
+    <w:lsdException w:name="Intense Quote" w:semiHidden="0" w:uiPriority="30" w:unhideWhenUsed="0" w:qFormat="1"/>
+    <w:lsdException w:name="Medium List 2 Accent 1" w:semiHidden="0" w:uiPriority="66" w:unhideWhenUsed="0"/>
+    <w:lsdException w:name="Medium Grid 1 Accent 1" w:semiHidden="0" w:uiPriority="67" w:unhideWhenUsed="0"/>
+    <w:lsdException w:name="Medium Grid 2 Accent 1" w:semiHidden="0" w:uiPriority="68" w:unhideWhenUsed="0"/>
+    <w:lsdException w:name="Medium Grid 3 Accent 1" w:semiHidden="0" w:uiPriority="69" w:unhideWhenUsed="0"/>
+    <w:lsdException w:name="Dark List Accent 1" w:semiHidden="0" w:uiPriority="70" w:unhideWhenUsed="0"/>
+    <w:lsdException w:name="Colorful Shading Accent 1" w:semiHidden="0" w:uiPriority="71" w:unhideWhenUsed="0"/>
+    <w:lsdException w:name="Colorful List Accent 1" w:semiHidden="0" w:uiPriority="72" w:unhideWhenUsed="0"/>
+    <w:lsdException w:name="Colorful Grid Accent 1" w:semiHidden="0" w:uiPriority="73" w:unhideWhenUsed="0"/>
+    <w:lsdException w:name="Light Shading Accent 2" w:semiHidden="0" w:uiPriority="60" w:unhideWhenUsed="0"/>
+    <w:lsdException w:name="Light List Accent 2" w:semiHidden="0" w:uiPriority="61" w:unhideWhenUsed="0"/>
+    <w:lsdException w:name="Light Grid Accent 2" w:semiHidden="0" w:uiPriority="62" w:unhideWhenUsed="0"/>
+    <w:lsdException w:name="Medium Shading 1 Accent 2" w:semiHidden="0" w:uiPriority="63" w:unhideWhenUsed="0"/>
+    <w:lsdException w:name="Medium Shading 2 Accent 2" w:semiHidden="0" w:uiPriority="64" w:unhideWhenUsed="0"/>
+    <w:lsdException w:name="Medium List 1 Accent 2" w:semiHidden="0" w:uiPriority="65" w:unhideWhenUsed="0"/>
+    <w:lsdException w:name="Medium List 2 Accent 2" w:semiHidden="0" w:uiPriority="66" w:unhideWhenUsed="0"/>
+    <w:lsdException w:name="Medium Grid 1 Accent 2" w:semiHidden="0" w:uiPriority="67" w:unhideWhenUsed="0"/>
+    <w:lsdException w:name="Medium Grid 2 Accent 2" w:semiHidden="0" w:uiPriority="68" w:unhideWhenUsed="0"/>
+    <w:lsdException w:name="Medium Grid 3 Accent 2" w:semiHidden="0" w:uiPriority="69" w:unhideWhenUsed="0"/>
+    <w:lsdException w:name="Dark List Accent 2" w:semiHidden="0" w:uiPriority="70" w:unhideWhenUsed="0"/>
+    <w:lsdException w:name="Colorful Shading Accent 2" w:semiHidden="0" w:uiPriority="71" w:unhideWhenUsed="0"/>
+    <w:lsdException w:name="Colorful List Accent 2" w:semiHidden="0" w:uiPriority="72" w:unhideWhenUsed="0"/>
+    <w:lsdException w:name="Colorful Grid Accent 2" w:semiHidden="0" w:uiPriority="73" w:unhideWhenUsed="0"/>
+    <w:lsdException w:name="Light Shading Accent 3" w:semiHidden="0" w:uiPriority="60" w:unhideWhenUsed="0"/>
+    <w:lsdException w:name="Light List Accent 3" w:semiHidden="0" w:uiPriority="61" w:unhideWhenUsed="0"/>
+    <w:lsdException w:name="Light Grid Accent 3" w:semiHidden="0" w:uiPriority="62" w:unhideWhenUsed="0"/>
+    <w:lsdException w:name="Medium Shading 1 Accent 3" w:semiHidden="0" w:uiPriority="63" w:unhideWhenUsed="0"/>
+    <w:lsdException w:name="Medium Shading 2 Accent 3" w:semiHidden="0" w:uiPriority="64" w:unhideWhenUsed="0"/>
+    <w:lsdException w:name="Medium List 1 Accent 3" w:semiHidden="0" w:uiPriority="65" w:unhideWhenUsed="0"/>
+    <w:lsdException w:name="Medium List 2 Accent 3" w:semiHidden="0" w:uiPriority="66" w:unhideWhenUsed="0"/>
+    <w:lsdException w:name="Medium Grid 1 Accent 3" w:semiHidden="0" w:uiPriority="67" w:unhideWhenUsed="0"/>
+    <w:lsdException w:name="Medium Grid 2 Accent 3" w:semiHidden="0" w:uiPriority="68" w:unhideWhenUsed="0"/>
+    <w:lsdException w:name="Medium Grid 3 Accent 3" w:semiHidden="0" w:uiPriority="69" w:unhideWhenUsed="0"/>
+    <w:lsdException w:name="Dark List Accent 3" w:semiHidden="0" w:uiPriority="70" w:unhideWhenUsed="0"/>
+    <w:lsdException w:name="Colorful Shading Accent 3" w:semiHidden="0" w:uiPriority="71" w:unhideWhenUsed="0"/>
+    <w:lsdException w:name="Colorful List Accent 3" w:semiHidden="0" w:uiPriority="72" w:unhideWhenUsed="0"/>
+    <w:lsdException w:name="Colorful Grid Accent 3" w:semiHidden="0" w:uiPriority="73" w:unhideWhenUsed="0"/>
+    <w:lsdException w:name="Light Shading Accent 4" w:semiHidden="0" w:uiPriority="60" w:unhideWhenUsed="0"/>
+    <w:lsdException w:name="Light List Accent 4" w:semiHidden="0" w:uiPriority="61" w:unhideWhenUsed="0"/>
+    <w:lsdException w:name="Light Grid Accent 4" w:semiHidden="0" w:uiPriority="62" w:unhideWhenUsed="0"/>
+    <w:lsdException w:name="Medium Shading 1 Accent 4" w:semiHidden="0" w:uiPriority="63" w:unhideWhenUsed="0"/>
+    <w:lsdException w:name="Medium Shading 2 Accent 4" w:semiHidden="0" w:uiPriority="64" w:unhideWhenUsed="0"/>
+    <w:lsdException w:name="Medium List 1 Accent 4" w:semiHidden="0" w:uiPriority="65" w:unhideWhenUsed="0"/>
+    <w:lsdException w:name="Medium List 2 Accent 4" w:semiHidden="0" w:uiPriority="66" w:unhideWhenUsed="0"/>
+    <w:lsdException w:name="Medium Grid 1 Accent 4" w:semiHidden="0" w:uiPriority="67" w:unhideWhenUsed="0"/>
+    <w:lsdException w:name="Medium Grid 2 Accent 4" w:semiHidden="0" w:uiPriority="68" w:unhideWhenUsed="0"/>
+    <w:lsdException w:name="Medium Grid 3 Accent 4" w:semiHidden="0" w:uiPriority="69" w:unhideWhenUsed="0"/>
+    <w:lsdException w:name="Dark List Accent 4" w:semiHidden="0" w:uiPriority="70" w:unhideWhenUsed="0"/>
+    <w:lsdException w:name="Colorful Shading Accent 4" w:semiHidden="0" w:uiPriority="71" w:unhideWhenUsed="0"/>
+    <w:lsdException w:name="Colorful List Accent 4" w:semiHidden="0" w:uiPriority="72" w:unhideWhenUsed="0"/>
+    <w:lsdException w:name="Colorful Grid Accent 4" w:semiHidden="0" w:uiPriority="73" w:unhideWhenUsed="0"/>
+    <w:lsdException w:name="Light Shading Accent 5" w:semiHidden="0" w:uiPriority="60" w:unhideWhenUsed="0"/>
+    <w:lsdException w:name="Light List Accent 5" w:semiHidden="0" w:uiPriority="61" w:unhideWhenUsed="0"/>
+    <w:lsdException w:name="Light Grid Accent 5" w:semiHidden="0" w:uiPriority="62" w:unhideWhenUsed="0"/>
+    <w:lsdException w:name="Medium Shading 1 Accent 5" w:semiHidden="0" w:uiPriority="63" w:unhideWhenUsed="0"/>
+    <w:lsdException w:name="Medium Shading 2 Accent 5" w:semiHidden="0" w:uiPriority="64" w:unhideWhenUsed="0"/>
+    <w:lsdException w:name="Medium List 1 Accent 5" w:semiHidden="0" w:uiPriority="65" w:unhideWhenUsed="0"/>
+    <w:lsdException w:name="Medium List 2 Accent 5" w:semiHidden="0" w:uiPriority="66" w:unhideWhenUsed="0"/>
+    <w:lsdException w:name="Medium Grid 1 Accent 5" w:semiHidden="0" w:uiPriority="67" w:unhideWhenUsed="0"/>
+    <w:lsdException w:name="Medium Grid 2 Accent 5" w:semiHidden="0" w:uiPriority="68" w:unhideWhenUsed="0"/>
+    <w:lsdException w:name="Medium Grid 3 Accent 5" w:semiHidden="0" w:uiPriority="69" w:unhideWhenUsed="0"/>
+    <w:lsdException w:name="Dark List Accent 5" w:semiHidden="0" w:uiPriority="70" w:unhideWhenUsed="0"/>
+    <w:lsdException w:name="Colorful Shading Accent 5" w:semiHidden="0" w:uiPriority="71" w:unhideWhenUsed="0"/>
+    <w:lsdException w:name="Colorful List Accent 5" w:semiHidden="0" w:uiPriority="72" w:unhideWhenUsed="0"/>
+    <w:lsdException w:name="Colorful Grid Accent 5" w:semiHidden="0" w:uiPriority="73" w:unhideWhenUsed="0"/>
+    <w:lsdException w:name="Light Shading Accent 6" w:semiHidden="0" w:uiPriority="60" w:unhideWhenUsed="0"/>
+    <w:lsdException w:name="Light List Accent 6" w:semiHidden="0" w:uiPriority="61" w:unhideWhenUsed="0"/>
+    <w:lsdException w:name="Light Grid Accent 6" w:semiHidden="0" w:uiPriority="62" w:unhideWhenUsed="0"/>
+    <w:lsdException w:name="Medium Shading 1 Accent 6" w:semiHidden="0" w:uiPriority="63" w:unhideWhenUsed="0"/>
+    <w:lsdException w:name="Medium Shading 2 Accent 6" w:semiHidden="0" w:uiPriority="64" w:unhideWhenUsed="0"/>
+    <w:lsdException w:name="Medium List 1 Accent 6" w:semiHidden="0" w:uiPriority="65" w:unhideWhenUsed="0"/>
+    <w:lsdException w:name="Medium List 2 Accent 6" w:semiHidden="0" w:uiPriority="66" w:unhideWhenUsed="0"/>
+    <w:lsdException w:name="Medium Grid 1 Accent 6" w:semiHidden="0" w:uiPriority="67" w:unhideWhenUsed="0"/>
+    <w:lsdException w:name="Medium Grid 2 Accent 6" w:semiHidden="0" w:uiPriority="68" w:unhideWhenUsed="0"/>
+    <w:lsdException w:name="Medium Grid 3 Accent 6" w:semiHidden="0" w:uiPriority="69" w:unhideWhenUsed="0"/>
+    <w:lsdException w:name="Dark List Accent 6" w:semiHidden="0" w:uiPriority="70" w:unhideWhenUsed="0"/>
+    <w:lsdException w:name="Colorful Shading Accent 6" w:semiHidden="0" w:uiPriority="71" w:unhideWhenUsed="0"/>
+    <w:lsdException w:name="Colorful List Accent 6" w:semiHidden="0" w:uiPriority="72" w:unhideWhenUsed="0"/>
+    <w:lsdException w:name="Colorful Grid Accent 6" w:semiHidden="0" w:uiPriority="73" w:unhideWhenUsed="0"/>
+    <w:lsdException w:name="Subtle Emphasis" w:semiHidden="0" w:uiPriority="19" w:unhideWhenUsed="0" w:qFormat="1"/>
+    <w:lsdException w:name="Intense Emphasis" w:semiHidden="0" w:uiPriority="21" w:unhideWhenUsed="0" w:qFormat="1"/>
+    <w:lsdException w:name="Subtle Reference" w:semiHidden="0" w:uiPriority="31" w:unhideWhenUsed="0" w:qFormat="1"/>
+    <w:lsdException w:name="Intense Reference" w:semiHidden="0" w:uiPriority="32" w:unhideWhenUsed="0" w:qFormat="1"/>
+    <w:lsdException w:name="Book Title" w:semiHidden="0" w:uiPriority="33" w:unhideWhenUsed="0" w:qFormat="1"/>
+    <w:lsdException w:name="Bibliography" w:uiPriority="37"/>
+    <w:lsdException w:name="TOC Heading" w:uiPriority="39" w:qFormat="1"/>
+  </w:latentStyles>
+  <w:style w:type="paragraph" w:default="1" w:styleId="Normal">
+    <w:name w:val="Normal"/>
+    <w:qFormat/>
+  </w:style>
+  <w:style w:type="character" w:default="1" w:styleId="DefaultParagraphFont">
+    <w:name w:val="Default Paragraph Font"/>
+    <w:uiPriority w:val="1"/>
+    <w:semiHidden/>
+    <w:unhideWhenUsed/>
+  </w:style>
+  <w:style w:type="table" w:default="1" w:styleId="TableNormal">
+    <w:name w:val="Normal Table"/>
+    <w:uiPriority w:val="99"/>
+    <w:semiHidden/>
+    <w:unhideWhenUsed/>
+    <w:tblPr>
+      <w:tblInd w:w="0" w:type="dxa"/>
+      <w:tblCellMar>
+        <w:top w:w="0" w:type="dxa"/>
+        <w:left w:w="108" w:type="dxa"/>
+        <w:bottom w:w="0" w:type="dxa"/>
+        <w:right w:w="108" w:type="dxa"/>
+      </w:tblCellMar>
+    </w:tblPr>
+  </w:style>
+  <w:style w:type="numbering" w:default="1" w:styleId="NoList">
+    <w:name w:val="No List"/>
+    <w:uiPriority w:val="99"/>
+    <w:semiHidden/>
+    <w:unhideWhenUsed/>
   </w:style>
 </w:styles>
 </file>

</xml_diff>